<commit_message>
student marks upload report
</commit_message>
<xml_diff>
--- a/Layouts/SecondSupplementaryExams.docx
+++ b/Layouts/SecondSupplementaryExams.docx
@@ -1,6 +1,6 @@
 
 <file path=word/document.xml><?xml version="1.0" encoding="utf-8"?>
-<w:document xmlns:wpc="http://schemas.microsoft.com/office/word/2010/wordprocessingCanvas" xmlns:cx="http://schemas.microsoft.com/office/drawing/2014/chartex" xmlns:cx1="http://schemas.microsoft.com/office/drawing/2015/9/8/chartex" xmlns:mc="http://schemas.openxmlformats.org/markup-compatibility/2006" xmlns:o="urn:schemas-microsoft-com:office:office" xmlns:r="http://schemas.openxmlformats.org/officeDocument/2006/relationships" xmlns:m="http://schemas.openxmlformats.org/officeDocument/2006/math" xmlns:v="urn:schemas-microsoft-com:vml" xmlns:wp14="http://schemas.microsoft.com/office/word/2010/wordprocessingDrawing" xmlns:wp="http://schemas.openxmlformats.org/drawingml/2006/wordprocessingDrawing" xmlns:w10="urn:schemas-microsoft-com:office:word" xmlns:w="http://schemas.openxmlformats.org/wordprocessingml/2006/main" xmlns:w14="http://schemas.microsoft.com/office/word/2010/wordml" xmlns:w15="http://schemas.microsoft.com/office/word/2012/wordml" xmlns:w16se="http://schemas.microsoft.com/office/word/2015/wordml/symex" xmlns:wpg="http://schemas.microsoft.com/office/word/2010/wordprocessingGroup" xmlns:wpi="http://schemas.microsoft.com/office/word/2010/wordprocessingInk" xmlns:wne="http://schemas.microsoft.com/office/word/2006/wordml" xmlns:wps="http://schemas.microsoft.com/office/word/2010/wordprocessingShape" mc:Ignorable="w14 w15 w16se wp14">
+<w:document xmlns:a="http://schemas.openxmlformats.org/drawingml/2006/main" xmlns:pic="http://schemas.openxmlformats.org/drawingml/2006/picture" xmlns:a14="http://schemas.microsoft.com/office/drawing/2010/main" xmlns:wpc="http://schemas.microsoft.com/office/word/2010/wordprocessingCanvas" xmlns:cx="http://schemas.microsoft.com/office/drawing/2014/chartex" xmlns:cx1="http://schemas.microsoft.com/office/drawing/2015/9/8/chartex" xmlns:mc="http://schemas.openxmlformats.org/markup-compatibility/2006" xmlns:o="urn:schemas-microsoft-com:office:office" xmlns:r="http://schemas.openxmlformats.org/officeDocument/2006/relationships" xmlns:m="http://schemas.openxmlformats.org/officeDocument/2006/math" xmlns:v="urn:schemas-microsoft-com:vml" xmlns:wp14="http://schemas.microsoft.com/office/word/2010/wordprocessingDrawing" xmlns:wp="http://schemas.openxmlformats.org/drawingml/2006/wordprocessingDrawing" xmlns:w10="urn:schemas-microsoft-com:office:word" xmlns:w="http://schemas.openxmlformats.org/wordprocessingml/2006/main" xmlns:w14="http://schemas.microsoft.com/office/word/2010/wordml" xmlns:w15="http://schemas.microsoft.com/office/word/2012/wordml" xmlns:w16se="http://schemas.microsoft.com/office/word/2015/wordml/symex" xmlns:wpg="http://schemas.microsoft.com/office/word/2010/wordprocessingGroup" xmlns:wpi="http://schemas.microsoft.com/office/word/2010/wordprocessingInk" xmlns:wne="http://schemas.microsoft.com/office/word/2006/wordml" xmlns:wps="http://schemas.microsoft.com/office/word/2010/wordprocessingShape" mc:Ignorable="w14 w15 w16se wp14">
   <w:body>
     <w:sdt>
       <w:sdtPr>
@@ -8,9 +8,9 @@
           <w:rFonts w:ascii="Maiandra GD" w:hAnsi="Maiandra GD"/>
         </w:rPr>
         <w:alias w:val="#Nav: /Aca_Special_Exams_Details/CompanyPicture"/>
-        <w:tag w:val="#Nav: Supplementary_Exams_Per_Course/52097"/>
+        <w:tag w:val="#Nav: Second_Supplementary_Exams/52098"/>
         <w:id w:val="2146387168"/>
-        <w:dataBinding w:prefixMappings="xmlns:ns0='urn:microsoft-dynamics-nav/reports/Supplementary_Exams_Per_Course/52097/'" w:xpath="/ns0:NavWordReportXmlPart[1]/ns0:Aca_Special_Exams_Details[1]/ns0:CompanyPicture[1]" w:storeItemID="{147C96CC-4AA1-4828-A25F-2C201ED0CDA9}"/>
+        <w:dataBinding w:prefixMappings="xmlns:ns0='urn:microsoft-dynamics-nav/reports/Second_Supplementary_Exams/52098/'" w:xpath="/ns0:NavWordReportXmlPart[1]/ns0:Aca_Special_Exams_Details[1]/ns0:CompanyPicture[1]" w:storeItemID="{147C96CC-4AA1-4828-A25F-2C201ED0CDA9}"/>
         <w:picture/>
       </w:sdtPr>
       <w:sdtContent>
@@ -84,12 +84,12 @@
           <w:b/>
         </w:rPr>
         <w:alias w:val="#Nav: /Aca_Special_Exams_Details/CompanyName"/>
-        <w:tag w:val="#Nav: Supplementary_Exams_Per_Course/52097"/>
+        <w:tag w:val="#Nav: Second_Supplementary_Exams/52098"/>
         <w:id w:val="-1936579257"/>
         <w:placeholder>
           <w:docPart w:val="29AD611C74194C1A9F8FC530475B8470"/>
         </w:placeholder>
-        <w:dataBinding w:prefixMappings="xmlns:ns0='urn:microsoft-dynamics-nav/reports/Supplementary_Exams_Per_Course/52097/'" w:xpath="/ns0:NavWordReportXmlPart[1]/ns0:Aca_Special_Exams_Details[1]/ns0:CompanyName[1]" w:storeItemID="{147C96CC-4AA1-4828-A25F-2C201ED0CDA9}"/>
+        <w:dataBinding w:prefixMappings="xmlns:ns0='urn:microsoft-dynamics-nav/reports/Second_Supplementary_Exams/52098/'" w:xpath="/ns0:NavWordReportXmlPart[1]/ns0:Aca_Special_Exams_Details[1]/ns0:CompanyName[1]" w:storeItemID="{147C96CC-4AA1-4828-A25F-2C201ED0CDA9}"/>
         <w:text/>
       </w:sdtPr>
       <w:sdtContent>
@@ -142,12 +142,12 @@
             <w:b/>
           </w:rPr>
           <w:alias w:val="#Nav: /Aca_Special_Exams_Details/CurrentSemester"/>
-          <w:tag w:val="#Nav: Supplementary_Exams_Per_Course/52097"/>
+          <w:tag w:val="#Nav: Second_Supplementary_Exams/52098"/>
           <w:id w:val="-1994022894"/>
           <w:placeholder>
             <w:docPart w:val="29AD611C74194C1A9F8FC530475B8470"/>
           </w:placeholder>
-          <w:dataBinding w:prefixMappings="xmlns:ns0='urn:microsoft-dynamics-nav/reports/Supplementary_Exams_Per_Course/52097/'" w:xpath="/ns0:NavWordReportXmlPart[1]/ns0:Aca_Special_Exams_Details[1]/ns0:CurrentSemester[1]" w:storeItemID="{147C96CC-4AA1-4828-A25F-2C201ED0CDA9}"/>
+          <w:dataBinding w:prefixMappings="xmlns:ns0='urn:microsoft-dynamics-nav/reports/Second_Supplementary_Exams/52098/'" w:xpath="/ns0:NavWordReportXmlPart[1]/ns0:Aca_Special_Exams_Details[1]/ns0:CurrentSemester[1]" w:storeItemID="{147C96CC-4AA1-4828-A25F-2C201ED0CDA9}"/>
           <w:text/>
         </w:sdtPr>
         <w:sdtContent>
@@ -326,9 +326,9 @@
             <w:rFonts w:ascii="Maiandra GD" w:hAnsi="Maiandra GD"/>
           </w:rPr>
           <w:alias w:val="#Nav: /Aca_Special_Exams_Details"/>
-          <w:tag w:val="#Nav: Supplementary_Exams_Per_Course/52097"/>
+          <w:tag w:val="#Nav: Second_Supplementary_Exams/52098"/>
           <w:id w:val="1632750003"/>
-          <w15:dataBinding w:prefixMappings="xmlns:ns0='urn:microsoft-dynamics-nav/reports/Supplementary_Exams_Per_Course/52097/' " w:xpath="/ns0:NavWordReportXmlPart[1]/ns0:Aca_Special_Exams_Details" w:storeItemID="{147C96CC-4AA1-4828-A25F-2C201ED0CDA9}"/>
+          <w15:dataBinding w:prefixMappings="xmlns:ns0='urn:microsoft-dynamics-nav/reports/Second_Supplementary_Exams/52098/'" w:xpath="/ns0:NavWordReportXmlPart[1]/ns0:Aca_Special_Exams_Details" w:storeItemID="{147C96CC-4AA1-4828-A25F-2C201ED0CDA9}"/>
           <w15:repeatingSection/>
         </w:sdtPr>
         <w:sdtContent>
@@ -354,8 +354,10 @@
                     <w:placeholder>
                       <w:docPart w:val="DefaultPlaceholder_-1854013440"/>
                     </w:placeholder>
-                    <w:dataBinding w:prefixMappings="xmlns:ns0='urn:microsoft-dynamics-nav/reports/Second_Supplementary_Exams/52098/' " w:xpath="/ns0:NavWordReportXmlPart[1]/ns0:Aca_Special_Exams_Details[1]/ns0:Programme[1]" w:storeItemID="{E7554442-8AAC-492C-BE34-1D5C7FB89F7F}"/>
+                    <w:dataBinding w:prefixMappings="xmlns:ns0='urn:microsoft-dynamics-nav/reports/Second_Supplementary_Exams/52098/'" w:xpath="/ns0:NavWordReportXmlPart[1]/ns0:Aca_Special_Exams_Details[1]/ns0:Programme[1]" w:storeItemID="{E7554442-8AAC-492C-BE34-1D5C7FB89F7F}"/>
                     <w:text/>
+                    <w:alias w:val="#Nav: /Aca_Special_Exams_Details/Programme"/>
+                    <w:tag w:val="#Nav: Second_Supplementary_Exams/52098"/>
                   </w:sdtPr>
                   <w:sdtEndPr/>
                   <w:sdtContent>
@@ -386,12 +388,12 @@
                       <w:rFonts w:ascii="Maiandra GD" w:hAnsi="Maiandra GD"/>
                     </w:rPr>
                     <w:alias w:val="#Nav: /Aca_Special_Exams_Details/UnitCode"/>
-                    <w:tag w:val="#Nav: Supplementary_Exams_Per_Course/52097"/>
+                    <w:tag w:val="#Nav: Second_Supplementary_Exams/52098"/>
                     <w:id w:val="1699361591"/>
                     <w:placeholder>
                       <w:docPart w:val="29AD611C74194C1A9F8FC530475B8470"/>
                     </w:placeholder>
-                    <w:dataBinding w:prefixMappings="xmlns:ns0='urn:microsoft-dynamics-nav/reports/Supplementary_Exams_Per_Course/52097/'" w:xpath="/ns0:NavWordReportXmlPart[1]/ns0:Aca_Special_Exams_Details[1]/ns0:UnitCode[1]" w:storeItemID="{147C96CC-4AA1-4828-A25F-2C201ED0CDA9}"/>
+                    <w:dataBinding w:prefixMappings="xmlns:ns0='urn:microsoft-dynamics-nav/reports/Second_Supplementary_Exams/52098/'" w:xpath="/ns0:NavWordReportXmlPart[1]/ns0:Aca_Special_Exams_Details[1]/ns0:UnitCode[1]" w:storeItemID="{147C96CC-4AA1-4828-A25F-2C201ED0CDA9}"/>
                     <w:text/>
                   </w:sdtPr>
                   <w:sdtContent>
@@ -423,12 +425,12 @@
                       <w:rFonts w:ascii="Maiandra GD" w:hAnsi="Maiandra GD"/>
                     </w:rPr>
                     <w:alias w:val="#Nav: /Aca_Special_Exams_Details/UnitDescription"/>
-                    <w:tag w:val="#Nav: Supplementary_Exams_Per_Course/52097"/>
+                    <w:tag w:val="#Nav: Second_Supplementary_Exams/52098"/>
                     <w:id w:val="362874540"/>
                     <w:placeholder>
                       <w:docPart w:val="29AD611C74194C1A9F8FC530475B8470"/>
                     </w:placeholder>
-                    <w:dataBinding w:prefixMappings="xmlns:ns0='urn:microsoft-dynamics-nav/reports/Supplementary_Exams_Per_Course/52097/'" w:xpath="/ns0:NavWordReportXmlPart[1]/ns0:Aca_Special_Exams_Details[1]/ns0:UnitDescription[1]" w:storeItemID="{147C96CC-4AA1-4828-A25F-2C201ED0CDA9}"/>
+                    <w:dataBinding w:prefixMappings="xmlns:ns0='urn:microsoft-dynamics-nav/reports/Second_Supplementary_Exams/52098/'" w:xpath="/ns0:NavWordReportXmlPart[1]/ns0:Aca_Special_Exams_Details[1]/ns0:UnitDescription[1]" w:storeItemID="{147C96CC-4AA1-4828-A25F-2C201ED0CDA9}"/>
                     <w:text/>
                   </w:sdtPr>
                   <w:sdtContent>
@@ -460,12 +462,12 @@
                       <w:rFonts w:ascii="Maiandra GD" w:hAnsi="Maiandra GD"/>
                     </w:rPr>
                     <w:alias w:val="#Nav: /Aca_Special_Exams_Details/StudentNo"/>
-                    <w:tag w:val="#Nav: Supplementary_Exams_Per_Course/52097"/>
+                    <w:tag w:val="#Nav: Second_Supplementary_Exams/52098"/>
                     <w:id w:val="993145603"/>
                     <w:placeholder>
                       <w:docPart w:val="29AD611C74194C1A9F8FC530475B8470"/>
                     </w:placeholder>
-                    <w:dataBinding w:prefixMappings="xmlns:ns0='urn:microsoft-dynamics-nav/reports/Supplementary_Exams_Per_Course/52097/'" w:xpath="/ns0:NavWordReportXmlPart[1]/ns0:Aca_Special_Exams_Details[1]/ns0:StudentNo[1]" w:storeItemID="{147C96CC-4AA1-4828-A25F-2C201ED0CDA9}"/>
+                    <w:dataBinding w:prefixMappings="xmlns:ns0='urn:microsoft-dynamics-nav/reports/Second_Supplementary_Exams/52098/'" w:xpath="/ns0:NavWordReportXmlPart[1]/ns0:Aca_Special_Exams_Details[1]/ns0:StudentNo[1]" w:storeItemID="{147C96CC-4AA1-4828-A25F-2C201ED0CDA9}"/>
                     <w:text/>
                   </w:sdtPr>
                   <w:sdtContent>
@@ -497,12 +499,12 @@
                       <w:rFonts w:ascii="Maiandra GD" w:hAnsi="Maiandra GD"/>
                     </w:rPr>
                     <w:alias w:val="#Nav: /Aca_Special_Exams_Details/StudentName"/>
-                    <w:tag w:val="#Nav: Supplementary_Exams_Per_Course/52097"/>
+                    <w:tag w:val="#Nav: Second_Supplementary_Exams/52098"/>
                     <w:id w:val="1345983937"/>
                     <w:placeholder>
                       <w:docPart w:val="29AD611C74194C1A9F8FC530475B8470"/>
                     </w:placeholder>
-                    <w:dataBinding w:prefixMappings="xmlns:ns0='urn:microsoft-dynamics-nav/reports/Supplementary_Exams_Per_Course/52097/'" w:xpath="/ns0:NavWordReportXmlPart[1]/ns0:Aca_Special_Exams_Details[1]/ns0:StudentName[1]" w:storeItemID="{147C96CC-4AA1-4828-A25F-2C201ED0CDA9}"/>
+                    <w:dataBinding w:prefixMappings="xmlns:ns0='urn:microsoft-dynamics-nav/reports/Second_Supplementary_Exams/52098/'" w:xpath="/ns0:NavWordReportXmlPart[1]/ns0:Aca_Special_Exams_Details[1]/ns0:StudentName[1]" w:storeItemID="{147C96CC-4AA1-4828-A25F-2C201ED0CDA9}"/>
                     <w:text/>
                   </w:sdtPr>
                   <w:sdtContent>
@@ -534,12 +536,12 @@
                       <w:rFonts w:ascii="Maiandra GD" w:hAnsi="Maiandra GD"/>
                     </w:rPr>
                     <w:alias w:val="#Nav: /Aca_Special_Exams_Details/TotalMarks"/>
-                    <w:tag w:val="#Nav: Supplementary_Exams_Per_Course/52097"/>
+                    <w:tag w:val="#Nav: Second_Supplementary_Exams/52098"/>
                     <w:id w:val="-561485121"/>
                     <w:placeholder>
                       <w:docPart w:val="29AD611C74194C1A9F8FC530475B8470"/>
                     </w:placeholder>
-                    <w:dataBinding w:prefixMappings="xmlns:ns0='urn:microsoft-dynamics-nav/reports/Supplementary_Exams_Per_Course/52097/'" w:xpath="/ns0:NavWordReportXmlPart[1]/ns0:Aca_Special_Exams_Details[1]/ns0:TotalMarks[1]" w:storeItemID="{147C96CC-4AA1-4828-A25F-2C201ED0CDA9}"/>
+                    <w:dataBinding w:prefixMappings="xmlns:ns0='urn:microsoft-dynamics-nav/reports/Second_Supplementary_Exams/52098/'" w:xpath="/ns0:NavWordReportXmlPart[1]/ns0:Aca_Special_Exams_Details[1]/ns0:TotalMarks[1]" w:storeItemID="{147C96CC-4AA1-4828-A25F-2C201ED0CDA9}"/>
                     <w:text/>
                   </w:sdtPr>
                   <w:sdtContent>
@@ -580,7 +582,7 @@
       </w:pPr>
     </w:p>
     <w:p>
-      <w:bookmarkStart w:id="0" w:name="_GoBack"/>
+      <w:bookmarkStart w:name="_GoBack" w:id="0"/>
       <w:bookmarkEnd w:id="0"/>
     </w:p>
     <w:sectPr>

</xml_diff>